<commit_message>
I hope that after these improvements, both programs (bus with tristate and mux) will work well and show the delays correctly
</commit_message>
<xml_diff>
--- a/explanations.docx
+++ b/explanations.docx
@@ -389,7 +389,6 @@
         <w:spacing w:line="360" w:lineRule="auto"/>
         <w:jc w:val="both"/>
         <w:rPr>
-          <w:rFonts w:hint="cs"/>
           <w:sz w:val="28"/>
           <w:szCs w:val="28"/>
           <w:rtl/>
@@ -1164,7 +1163,6 @@
         <w:spacing w:line="360" w:lineRule="auto"/>
         <w:jc w:val="both"/>
         <w:rPr>
-          <w:rFonts w:hint="cs"/>
           <w:sz w:val="28"/>
           <w:szCs w:val="28"/>
           <w:rtl/>
@@ -1540,7 +1538,6 @@
         <w:rPr>
           <w:sz w:val="28"/>
           <w:szCs w:val="28"/>
-          <w:rtl/>
           <w:lang w:bidi="fa-IR"/>
         </w:rPr>
       </w:pPr>
@@ -1551,11 +1548,61 @@
         <w:spacing w:line="360" w:lineRule="auto"/>
         <w:jc w:val="both"/>
         <w:rPr>
-          <w:sz w:val="28"/>
-          <w:szCs w:val="28"/>
-          <w:lang w:bidi="fa-IR"/>
-        </w:rPr>
-      </w:pPr>
+          <w:rFonts w:hint="cs"/>
+          <w:sz w:val="28"/>
+          <w:szCs w:val="28"/>
+          <w:rtl/>
+          <w:lang w:bidi="fa-IR"/>
+        </w:rPr>
+      </w:pPr>
+      <w:r>
+        <w:rPr>
+          <w:rFonts w:hint="cs"/>
+          <w:sz w:val="28"/>
+          <w:szCs w:val="28"/>
+          <w:rtl/>
+          <w:lang w:bidi="fa-IR"/>
+        </w:rPr>
+        <w:t xml:space="preserve">ماژول </w:t>
+      </w:r>
+      <w:proofErr w:type="spellStart"/>
+      <w:r>
+        <w:rPr>
+          <w:sz w:val="28"/>
+          <w:szCs w:val="28"/>
+          <w:lang w:bidi="fa-IR"/>
+        </w:rPr>
+        <w:t>bus_with_mux</w:t>
+      </w:r>
+      <w:proofErr w:type="spellEnd"/>
+      <w:r>
+        <w:rPr>
+          <w:rFonts w:hint="cs"/>
+          <w:sz w:val="28"/>
+          <w:szCs w:val="28"/>
+          <w:rtl/>
+          <w:lang w:bidi="fa-IR"/>
+        </w:rPr>
+        <w:t xml:space="preserve"> مربوط به طراحی باس با </w:t>
+      </w:r>
+      <w:r>
+        <w:rPr>
+          <w:sz w:val="28"/>
+          <w:szCs w:val="28"/>
+          <w:lang w:bidi="fa-IR"/>
+        </w:rPr>
+        <w:t>mux</w:t>
+      </w:r>
+      <w:r>
+        <w:rPr>
+          <w:rFonts w:hint="cs"/>
+          <w:sz w:val="28"/>
+          <w:szCs w:val="28"/>
+          <w:rtl/>
+          <w:lang w:bidi="fa-IR"/>
+        </w:rPr>
+        <w:t xml:space="preserve"> است.</w:t>
+      </w:r>
     </w:p>
     <w:p>
       <w:pPr>
@@ -1563,29 +1610,94 @@
         <w:spacing w:line="360" w:lineRule="auto"/>
         <w:jc w:val="both"/>
         <w:rPr>
-          <w:sz w:val="40"/>
-          <w:szCs w:val="40"/>
-          <w:rtl/>
-          <w:lang w:bidi="fa-IR"/>
-        </w:rPr>
-      </w:pPr>
-      <w:r>
-        <w:rPr>
-          <w:sz w:val="28"/>
-          <w:szCs w:val="28"/>
-          <w:lang w:bidi="fa-IR"/>
-        </w:rPr>
-        <w:t>“</w:t>
-      </w:r>
-      <w:r>
-        <w:rPr>
-          <w:rFonts w:hint="cs"/>
-          <w:sz w:val="40"/>
-          <w:szCs w:val="40"/>
-          <w:rtl/>
-          <w:lang w:bidi="fa-IR"/>
-        </w:rPr>
-        <w:t>تمام کد ها نوشته شد. اما در سه تای اول، کنترلر باگ داره. چهارمی و پنجمی هم بررسی نشدن.</w:t>
+          <w:sz w:val="28"/>
+          <w:szCs w:val="28"/>
+          <w:rtl/>
+          <w:lang w:bidi="fa-IR"/>
+        </w:rPr>
+      </w:pPr>
+      <w:r>
+        <w:rPr>
+          <w:rFonts w:hint="cs"/>
+          <w:sz w:val="28"/>
+          <w:szCs w:val="28"/>
+          <w:rtl/>
+          <w:lang w:bidi="fa-IR"/>
+        </w:rPr>
+        <w:t xml:space="preserve">برای طراحی به کمک </w:t>
+      </w:r>
+      <w:r>
+        <w:rPr>
+          <w:sz w:val="28"/>
+          <w:szCs w:val="28"/>
+          <w:lang w:bidi="fa-IR"/>
+        </w:rPr>
+        <w:t>mux</w:t>
+      </w:r>
+      <w:r>
+        <w:rPr>
+          <w:rFonts w:hint="cs"/>
+          <w:sz w:val="28"/>
+          <w:szCs w:val="28"/>
+          <w:rtl/>
+          <w:lang w:bidi="fa-IR"/>
+        </w:rPr>
+        <w:t xml:space="preserve"> میتوان از این دستور </w:t>
+      </w:r>
+      <w:r>
+        <w:rPr>
+          <w:sz w:val="28"/>
+          <w:szCs w:val="28"/>
+          <w:lang w:bidi="fa-IR"/>
+        </w:rPr>
+        <w:t>ternary condition</w:t>
+      </w:r>
+      <w:r>
+        <w:rPr>
+          <w:rFonts w:hint="cs"/>
+          <w:sz w:val="28"/>
+          <w:szCs w:val="28"/>
+          <w:rtl/>
+          <w:lang w:bidi="fa-IR"/>
+        </w:rPr>
+        <w:t xml:space="preserve"> استفاده کرد:</w:t>
+      </w:r>
+    </w:p>
+    <w:p>
+      <w:pPr>
+        <w:spacing w:line="360" w:lineRule="auto"/>
+        <w:jc w:val="both"/>
+        <w:rPr>
+          <w:sz w:val="28"/>
+          <w:szCs w:val="28"/>
+          <w:lang w:bidi="fa-IR"/>
+        </w:rPr>
+      </w:pPr>
+      <w:r>
+        <w:rPr>
+          <w:sz w:val="28"/>
+          <w:szCs w:val="28"/>
+          <w:lang w:bidi="fa-IR"/>
+        </w:rPr>
+        <w:t>assign bus = (</w:t>
+      </w:r>
+      <w:proofErr w:type="spellStart"/>
+      <w:r>
+        <w:rPr>
+          <w:sz w:val="28"/>
+          <w:szCs w:val="28"/>
+          <w:lang w:bidi="fa-IR"/>
+        </w:rPr>
+        <w:t>sel</w:t>
+      </w:r>
+      <w:proofErr w:type="spellEnd"/>
+      <w:r>
+        <w:rPr>
+          <w:sz w:val="28"/>
+          <w:szCs w:val="28"/>
+          <w:lang w:bidi="fa-IR"/>
+        </w:rPr>
+        <w:t xml:space="preserve"> == 1'b0) ? data_in_1 : data_in_2;</w:t>
       </w:r>
     </w:p>
     <w:p>
@@ -1594,21 +1706,133 @@
         <w:spacing w:line="360" w:lineRule="auto"/>
         <w:jc w:val="both"/>
         <w:rPr>
+          <w:sz w:val="28"/>
+          <w:szCs w:val="28"/>
+          <w:rtl/>
+          <w:lang w:bidi="fa-IR"/>
+        </w:rPr>
+      </w:pPr>
+      <w:r>
+        <w:rPr>
+          <w:rFonts w:hint="cs"/>
+          <w:sz w:val="28"/>
+          <w:szCs w:val="28"/>
+          <w:rtl/>
+          <w:lang w:bidi="fa-IR"/>
+        </w:rPr>
+        <w:t>اما</w:t>
+      </w:r>
+      <w:r>
+        <w:rPr>
+          <w:rFonts w:hint="cs"/>
           <w:sz w:val="40"/>
           <w:szCs w:val="40"/>
           <w:rtl/>
           <w:lang w:bidi="fa-IR"/>
         </w:rPr>
-      </w:pPr>
-      <w:r>
-        <w:rPr>
-          <w:rFonts w:hint="cs"/>
-          <w:sz w:val="40"/>
-          <w:szCs w:val="40"/>
-          <w:rtl/>
-          <w:lang w:bidi="fa-IR"/>
-        </w:rPr>
-        <w:t>پس دیباگ و تست کردن برنامه مونده. بعدش ادامه گزارش کار.</w:t>
+        <w:t xml:space="preserve"> </w:t>
+      </w:r>
+      <w:r>
+        <w:rPr>
+          <w:rFonts w:hint="cs"/>
+          <w:sz w:val="28"/>
+          <w:szCs w:val="28"/>
+          <w:rtl/>
+          <w:lang w:bidi="fa-IR"/>
+        </w:rPr>
+        <w:t xml:space="preserve">چون می‌خواهیم تاخیر ها را به درستی حساب کنیم، شاید روش </w:t>
+      </w:r>
+      <w:r>
+        <w:rPr>
+          <w:sz w:val="28"/>
+          <w:szCs w:val="28"/>
+          <w:lang w:bidi="fa-IR"/>
+        </w:rPr>
+        <w:t>gate level modeling</w:t>
+      </w:r>
+      <w:r>
+        <w:rPr>
+          <w:rFonts w:hint="cs"/>
+          <w:sz w:val="28"/>
+          <w:szCs w:val="28"/>
+          <w:rtl/>
+          <w:lang w:bidi="fa-IR"/>
+        </w:rPr>
+        <w:t xml:space="preserve"> روش بهتری باشد. پس این خط را به این خط که در واقع پیاده سازی داخلی </w:t>
+      </w:r>
+      <w:r>
+        <w:rPr>
+          <w:sz w:val="28"/>
+          <w:szCs w:val="28"/>
+          <w:lang w:bidi="fa-IR"/>
+        </w:rPr>
+        <w:t>mux</w:t>
+      </w:r>
+      <w:r>
+        <w:rPr>
+          <w:rFonts w:hint="cs"/>
+          <w:sz w:val="28"/>
+          <w:szCs w:val="28"/>
+          <w:rtl/>
+          <w:lang w:bidi="fa-IR"/>
+        </w:rPr>
+        <w:t xml:space="preserve"> است، تغییر دادم:</w:t>
+      </w:r>
+    </w:p>
+    <w:p>
+      <w:pPr>
+        <w:spacing w:line="360" w:lineRule="auto"/>
+        <w:jc w:val="both"/>
+        <w:rPr>
+          <w:sz w:val="28"/>
+          <w:szCs w:val="28"/>
+          <w:rtl/>
+          <w:lang w:bidi="fa-IR"/>
+        </w:rPr>
+      </w:pPr>
+      <w:r>
+        <w:rPr>
+          <w:sz w:val="28"/>
+          <w:szCs w:val="28"/>
+          <w:lang w:bidi="fa-IR"/>
+        </w:rPr>
+        <w:t>assign bus = (~</w:t>
+      </w:r>
+      <w:proofErr w:type="spellStart"/>
+      <w:r>
+        <w:rPr>
+          <w:sz w:val="28"/>
+          <w:szCs w:val="28"/>
+          <w:lang w:bidi="fa-IR"/>
+        </w:rPr>
+        <w:t>sel</w:t>
+      </w:r>
+      <w:proofErr w:type="spellEnd"/>
+      <w:r>
+        <w:rPr>
+          <w:sz w:val="28"/>
+          <w:szCs w:val="28"/>
+          <w:lang w:bidi="fa-IR"/>
+        </w:rPr>
+        <w:t xml:space="preserve"> &amp; data_in_1) | (</w:t>
+      </w:r>
+      <w:proofErr w:type="spellStart"/>
+      <w:r>
+        <w:rPr>
+          <w:sz w:val="28"/>
+          <w:szCs w:val="28"/>
+          <w:lang w:bidi="fa-IR"/>
+        </w:rPr>
+        <w:t>sel</w:t>
+      </w:r>
+      <w:proofErr w:type="spellEnd"/>
+      <w:r>
+        <w:rPr>
+          <w:sz w:val="28"/>
+          <w:szCs w:val="28"/>
+          <w:lang w:bidi="fa-IR"/>
+        </w:rPr>
+        <w:t xml:space="preserve"> &amp; data_in_2);</w:t>
       </w:r>
     </w:p>
     <w:p>
@@ -1617,30 +1841,725 @@
         <w:spacing w:line="360" w:lineRule="auto"/>
         <w:jc w:val="both"/>
         <w:rPr>
-          <w:rFonts w:hint="cs"/>
-          <w:sz w:val="40"/>
-          <w:szCs w:val="40"/>
-          <w:lang w:bidi="fa-IR"/>
-        </w:rPr>
-      </w:pPr>
-      <w:r>
-        <w:rPr>
-          <w:rFonts w:hint="cs"/>
-          <w:sz w:val="40"/>
-          <w:szCs w:val="40"/>
-          <w:rtl/>
-          <w:lang w:bidi="fa-IR"/>
-        </w:rPr>
-        <w:t>بعدش هم سوالات دو و سه تمرین: بررسی تاخیر ها</w:t>
-      </w:r>
-      <w:r>
-        <w:rPr>
-          <w:sz w:val="40"/>
-          <w:szCs w:val="40"/>
-          <w:lang w:bidi="fa-IR"/>
-        </w:rPr>
-        <w:t>”</w:t>
-      </w:r>
+          <w:sz w:val="28"/>
+          <w:szCs w:val="28"/>
+          <w:lang w:bidi="fa-IR"/>
+        </w:rPr>
+      </w:pPr>
+      <w:r>
+        <w:rPr>
+          <w:rFonts w:hint="cs"/>
+          <w:sz w:val="28"/>
+          <w:szCs w:val="28"/>
+          <w:rtl/>
+          <w:lang w:bidi="fa-IR"/>
+        </w:rPr>
+        <w:t xml:space="preserve">در این حالت راحت‌تر می‌توان تاخیر گیت ها را محاسبه کرد. بدین ترتیب منطق </w:t>
+      </w:r>
+      <w:r>
+        <w:rPr>
+          <w:sz w:val="28"/>
+          <w:szCs w:val="28"/>
+          <w:lang w:bidi="fa-IR"/>
+        </w:rPr>
+        <w:t>bus</w:t>
+      </w:r>
+      <w:r>
+        <w:rPr>
+          <w:rFonts w:hint="cs"/>
+          <w:sz w:val="28"/>
+          <w:szCs w:val="28"/>
+          <w:rtl/>
+          <w:lang w:bidi="fa-IR"/>
+        </w:rPr>
+        <w:t xml:space="preserve"> </w:t>
+      </w:r>
+      <w:r>
+        <w:rPr>
+          <w:rFonts w:hint="cs"/>
+          <w:sz w:val="28"/>
+          <w:szCs w:val="28"/>
+          <w:rtl/>
+          <w:lang w:bidi="fa-IR"/>
+        </w:rPr>
+        <w:t xml:space="preserve">راحت بدست آمد. همین </w:t>
+      </w:r>
+      <w:r>
+        <w:rPr>
+          <w:sz w:val="28"/>
+          <w:szCs w:val="28"/>
+          <w:lang w:bidi="fa-IR"/>
+        </w:rPr>
+        <w:t>bus</w:t>
+      </w:r>
+      <w:r>
+        <w:rPr>
+          <w:rFonts w:hint="cs"/>
+          <w:sz w:val="28"/>
+          <w:szCs w:val="28"/>
+          <w:rtl/>
+          <w:lang w:bidi="fa-IR"/>
+        </w:rPr>
+        <w:t xml:space="preserve"> را در خطوط بعد به </w:t>
+      </w:r>
+      <w:proofErr w:type="spellStart"/>
+      <w:r>
+        <w:rPr>
+          <w:sz w:val="28"/>
+          <w:szCs w:val="28"/>
+          <w:lang w:bidi="fa-IR"/>
+        </w:rPr>
+        <w:t>data_out</w:t>
+      </w:r>
+      <w:proofErr w:type="spellEnd"/>
+      <w:r>
+        <w:rPr>
+          <w:rFonts w:hint="cs"/>
+          <w:sz w:val="28"/>
+          <w:szCs w:val="28"/>
+          <w:rtl/>
+          <w:lang w:bidi="fa-IR"/>
+        </w:rPr>
+        <w:t xml:space="preserve"> مربوط به دو دستگاه منتسب می‌کنیم. </w:t>
+      </w:r>
+    </w:p>
+    <w:p>
+      <w:pPr>
+        <w:bidi/>
+        <w:spacing w:line="360" w:lineRule="auto"/>
+        <w:jc w:val="both"/>
+        <w:rPr>
+          <w:sz w:val="28"/>
+          <w:szCs w:val="28"/>
+          <w:lang w:bidi="fa-IR"/>
+        </w:rPr>
+      </w:pPr>
+    </w:p>
+    <w:p>
+      <w:pPr>
+        <w:bidi/>
+        <w:spacing w:line="360" w:lineRule="auto"/>
+        <w:jc w:val="both"/>
+        <w:rPr>
+          <w:sz w:val="28"/>
+          <w:szCs w:val="28"/>
+          <w:lang w:bidi="fa-IR"/>
+        </w:rPr>
+      </w:pPr>
+    </w:p>
+    <w:p>
+      <w:pPr>
+        <w:bidi/>
+        <w:spacing w:line="360" w:lineRule="auto"/>
+        <w:jc w:val="both"/>
+        <w:rPr>
+          <w:sz w:val="28"/>
+          <w:szCs w:val="28"/>
+          <w:rtl/>
+          <w:lang w:bidi="fa-IR"/>
+        </w:rPr>
+      </w:pPr>
+      <w:r>
+        <w:rPr>
+          <w:rFonts w:hint="cs"/>
+          <w:sz w:val="28"/>
+          <w:szCs w:val="28"/>
+          <w:rtl/>
+          <w:lang w:bidi="fa-IR"/>
+        </w:rPr>
+        <w:t xml:space="preserve">درباره استفاده از </w:t>
+      </w:r>
+      <w:r>
+        <w:rPr>
+          <w:sz w:val="28"/>
+          <w:szCs w:val="28"/>
+          <w:lang w:bidi="fa-IR"/>
+        </w:rPr>
+        <w:t>tri-state buffer</w:t>
+      </w:r>
+      <w:r>
+        <w:rPr>
+          <w:rFonts w:hint="cs"/>
+          <w:sz w:val="28"/>
+          <w:szCs w:val="28"/>
+          <w:rtl/>
+          <w:lang w:bidi="fa-IR"/>
+        </w:rPr>
+        <w:t xml:space="preserve"> میتوان این مدار را طراحی کرد:</w:t>
+      </w:r>
+    </w:p>
+    <w:p>
+      <w:pPr>
+        <w:spacing w:line="360" w:lineRule="auto"/>
+        <w:jc w:val="both"/>
+        <w:rPr>
+          <w:sz w:val="28"/>
+          <w:szCs w:val="28"/>
+          <w:lang w:bidi="fa-IR"/>
+        </w:rPr>
+      </w:pPr>
+      <w:r>
+        <w:rPr>
+          <w:sz w:val="28"/>
+          <w:szCs w:val="28"/>
+          <w:lang w:bidi="fa-IR"/>
+        </w:rPr>
+        <w:lastRenderedPageBreak/>
+        <w:t xml:space="preserve">module </w:t>
+      </w:r>
+      <w:proofErr w:type="spellStart"/>
+      <w:r>
+        <w:rPr>
+          <w:sz w:val="28"/>
+          <w:szCs w:val="28"/>
+          <w:lang w:bidi="fa-IR"/>
+        </w:rPr>
+        <w:t>tristate_buf</w:t>
+      </w:r>
+      <w:proofErr w:type="spellEnd"/>
+      <w:r>
+        <w:rPr>
+          <w:sz w:val="28"/>
+          <w:szCs w:val="28"/>
+          <w:lang w:bidi="fa-IR"/>
+        </w:rPr>
+        <w:t xml:space="preserve"> #(parameter N = 8)( </w:t>
+      </w:r>
+    </w:p>
+    <w:p>
+      <w:pPr>
+        <w:spacing w:line="360" w:lineRule="auto"/>
+        <w:jc w:val="both"/>
+        <w:rPr>
+          <w:sz w:val="28"/>
+          <w:szCs w:val="28"/>
+          <w:lang w:bidi="fa-IR"/>
+        </w:rPr>
+      </w:pPr>
+      <w:r>
+        <w:rPr>
+          <w:sz w:val="28"/>
+          <w:szCs w:val="28"/>
+          <w:lang w:bidi="fa-IR"/>
+        </w:rPr>
+        <w:t xml:space="preserve">    input wire [N-1:0] </w:t>
+      </w:r>
+      <w:proofErr w:type="spellStart"/>
+      <w:r>
+        <w:rPr>
+          <w:sz w:val="28"/>
+          <w:szCs w:val="28"/>
+          <w:lang w:bidi="fa-IR"/>
+        </w:rPr>
+        <w:t>data_in</w:t>
+      </w:r>
+      <w:proofErr w:type="spellEnd"/>
+      <w:r>
+        <w:rPr>
+          <w:sz w:val="28"/>
+          <w:szCs w:val="28"/>
+          <w:lang w:bidi="fa-IR"/>
+        </w:rPr>
+        <w:t>,</w:t>
+      </w:r>
+    </w:p>
+    <w:p>
+      <w:pPr>
+        <w:spacing w:line="360" w:lineRule="auto"/>
+        <w:jc w:val="both"/>
+        <w:rPr>
+          <w:sz w:val="28"/>
+          <w:szCs w:val="28"/>
+          <w:lang w:bidi="fa-IR"/>
+        </w:rPr>
+      </w:pPr>
+      <w:r>
+        <w:rPr>
+          <w:sz w:val="28"/>
+          <w:szCs w:val="28"/>
+          <w:lang w:bidi="fa-IR"/>
+        </w:rPr>
+        <w:t xml:space="preserve">    input wire </w:t>
+      </w:r>
+      <w:proofErr w:type="spellStart"/>
+      <w:r>
+        <w:rPr>
+          <w:sz w:val="28"/>
+          <w:szCs w:val="28"/>
+          <w:lang w:bidi="fa-IR"/>
+        </w:rPr>
+        <w:t>oe</w:t>
+      </w:r>
+      <w:proofErr w:type="spellEnd"/>
+      <w:r>
+        <w:rPr>
+          <w:sz w:val="28"/>
+          <w:szCs w:val="28"/>
+          <w:lang w:bidi="fa-IR"/>
+        </w:rPr>
+        <w:t>,</w:t>
+      </w:r>
+    </w:p>
+    <w:p>
+      <w:pPr>
+        <w:spacing w:line="360" w:lineRule="auto"/>
+        <w:jc w:val="both"/>
+        <w:rPr>
+          <w:sz w:val="28"/>
+          <w:szCs w:val="28"/>
+          <w:lang w:bidi="fa-IR"/>
+        </w:rPr>
+      </w:pPr>
+      <w:r>
+        <w:rPr>
+          <w:sz w:val="28"/>
+          <w:szCs w:val="28"/>
+          <w:lang w:bidi="fa-IR"/>
+        </w:rPr>
+        <w:t xml:space="preserve">    </w:t>
+      </w:r>
+      <w:proofErr w:type="spellStart"/>
+      <w:r>
+        <w:rPr>
+          <w:sz w:val="28"/>
+          <w:szCs w:val="28"/>
+          <w:lang w:bidi="fa-IR"/>
+        </w:rPr>
+        <w:t>inout</w:t>
+      </w:r>
+      <w:proofErr w:type="spellEnd"/>
+      <w:r>
+        <w:rPr>
+          <w:sz w:val="28"/>
+          <w:szCs w:val="28"/>
+          <w:lang w:bidi="fa-IR"/>
+        </w:rPr>
+        <w:t xml:space="preserve"> wire [N-1:0] </w:t>
+      </w:r>
+      <w:proofErr w:type="spellStart"/>
+      <w:r>
+        <w:rPr>
+          <w:sz w:val="28"/>
+          <w:szCs w:val="28"/>
+          <w:lang w:bidi="fa-IR"/>
+        </w:rPr>
+        <w:t>bi_data</w:t>
+      </w:r>
+      <w:proofErr w:type="spellEnd"/>
+      <w:r>
+        <w:rPr>
+          <w:sz w:val="28"/>
+          <w:szCs w:val="28"/>
+          <w:lang w:bidi="fa-IR"/>
+        </w:rPr>
+        <w:t xml:space="preserve">  </w:t>
+      </w:r>
+    </w:p>
+    <w:p>
+      <w:pPr>
+        <w:spacing w:line="360" w:lineRule="auto"/>
+        <w:jc w:val="both"/>
+        <w:rPr>
+          <w:sz w:val="28"/>
+          <w:szCs w:val="28"/>
+          <w:lang w:bidi="fa-IR"/>
+        </w:rPr>
+      </w:pPr>
+      <w:r>
+        <w:rPr>
+          <w:sz w:val="28"/>
+          <w:szCs w:val="28"/>
+          <w:lang w:bidi="fa-IR"/>
+        </w:rPr>
+        <w:t>);</w:t>
+      </w:r>
+    </w:p>
+    <w:p>
+      <w:pPr>
+        <w:spacing w:line="360" w:lineRule="auto"/>
+        <w:jc w:val="both"/>
+        <w:rPr>
+          <w:sz w:val="28"/>
+          <w:szCs w:val="28"/>
+          <w:lang w:bidi="fa-IR"/>
+        </w:rPr>
+      </w:pPr>
+      <w:r>
+        <w:rPr>
+          <w:sz w:val="28"/>
+          <w:szCs w:val="28"/>
+          <w:lang w:bidi="fa-IR"/>
+        </w:rPr>
+        <w:t>    assign  </w:t>
+      </w:r>
+      <w:proofErr w:type="spellStart"/>
+      <w:r>
+        <w:rPr>
+          <w:sz w:val="28"/>
+          <w:szCs w:val="28"/>
+          <w:lang w:bidi="fa-IR"/>
+        </w:rPr>
+        <w:t>bi_data</w:t>
+      </w:r>
+      <w:proofErr w:type="spellEnd"/>
+      <w:r>
+        <w:rPr>
+          <w:sz w:val="28"/>
+          <w:szCs w:val="28"/>
+          <w:lang w:bidi="fa-IR"/>
+        </w:rPr>
+        <w:t xml:space="preserve"> = </w:t>
+      </w:r>
+      <w:proofErr w:type="spellStart"/>
+      <w:r>
+        <w:rPr>
+          <w:sz w:val="28"/>
+          <w:szCs w:val="28"/>
+          <w:lang w:bidi="fa-IR"/>
+        </w:rPr>
+        <w:t>oe</w:t>
+      </w:r>
+      <w:proofErr w:type="spellEnd"/>
+      <w:r>
+        <w:rPr>
+          <w:sz w:val="28"/>
+          <w:szCs w:val="28"/>
+          <w:lang w:bidi="fa-IR"/>
+        </w:rPr>
+        <w:t xml:space="preserve"> ? </w:t>
+      </w:r>
+      <w:proofErr w:type="spellStart"/>
+      <w:r>
+        <w:rPr>
+          <w:sz w:val="28"/>
+          <w:szCs w:val="28"/>
+          <w:lang w:bidi="fa-IR"/>
+        </w:rPr>
+        <w:t>data_in</w:t>
+      </w:r>
+      <w:proofErr w:type="spellEnd"/>
+      <w:r>
+        <w:rPr>
+          <w:sz w:val="28"/>
+          <w:szCs w:val="28"/>
+          <w:lang w:bidi="fa-IR"/>
+        </w:rPr>
+        <w:t xml:space="preserve"> : {N{1'bz}};</w:t>
+      </w:r>
+    </w:p>
+    <w:p>
+      <w:pPr>
+        <w:spacing w:line="360" w:lineRule="auto"/>
+        <w:jc w:val="both"/>
+        <w:rPr>
+          <w:sz w:val="28"/>
+          <w:szCs w:val="28"/>
+          <w:lang w:bidi="fa-IR"/>
+        </w:rPr>
+      </w:pPr>
+      <w:proofErr w:type="spellStart"/>
+      <w:r>
+        <w:rPr>
+          <w:sz w:val="28"/>
+          <w:szCs w:val="28"/>
+          <w:lang w:bidi="fa-IR"/>
+        </w:rPr>
+        <w:t>endmodule</w:t>
+      </w:r>
+      <w:proofErr w:type="spellEnd"/>
+    </w:p>
+    <w:p>
+      <w:pPr>
+        <w:bidi/>
+        <w:spacing w:line="360" w:lineRule="auto"/>
+        <w:jc w:val="both"/>
+        <w:rPr>
+          <w:sz w:val="28"/>
+          <w:szCs w:val="28"/>
+          <w:rtl/>
+          <w:lang w:bidi="fa-IR"/>
+        </w:rPr>
+      </w:pPr>
+      <w:r>
+        <w:rPr>
+          <w:rFonts w:hint="cs"/>
+          <w:sz w:val="28"/>
+          <w:szCs w:val="28"/>
+          <w:rtl/>
+          <w:lang w:bidi="fa-IR"/>
+        </w:rPr>
+        <w:t>و بنده این کد را به پیوست ارسال کردم. می</w:t>
+      </w:r>
+      <w:r>
+        <w:rPr>
+          <w:rFonts w:hint="cs"/>
+          <w:sz w:val="28"/>
+          <w:szCs w:val="28"/>
+          <w:rtl/>
+          <w:lang w:bidi="fa-IR"/>
+        </w:rPr>
+        <w:t>‌</w:t>
+      </w:r>
+      <w:r>
+        <w:rPr>
+          <w:rFonts w:hint="cs"/>
+          <w:sz w:val="28"/>
+          <w:szCs w:val="28"/>
+          <w:rtl/>
+          <w:lang w:bidi="fa-IR"/>
+        </w:rPr>
+        <w:t xml:space="preserve">توان در خط یکی به آخر مربوط به </w:t>
+      </w:r>
+      <w:r>
+        <w:rPr>
+          <w:sz w:val="28"/>
+          <w:szCs w:val="28"/>
+          <w:lang w:bidi="fa-IR"/>
+        </w:rPr>
+        <w:t>assign</w:t>
+      </w:r>
+      <w:r>
+        <w:rPr>
+          <w:rFonts w:hint="cs"/>
+          <w:sz w:val="28"/>
+          <w:szCs w:val="28"/>
+          <w:rtl/>
+          <w:lang w:bidi="fa-IR"/>
+        </w:rPr>
+        <w:t xml:space="preserve">، </w:t>
+      </w:r>
+      <w:r>
+        <w:rPr>
+          <w:sz w:val="28"/>
+          <w:szCs w:val="28"/>
+          <w:lang w:bidi="fa-IR"/>
+        </w:rPr>
+        <w:t>delay</w:t>
+      </w:r>
+      <w:r>
+        <w:rPr>
+          <w:rFonts w:hint="cs"/>
+          <w:sz w:val="28"/>
+          <w:szCs w:val="28"/>
+          <w:rtl/>
+          <w:lang w:bidi="fa-IR"/>
+        </w:rPr>
+        <w:t xml:space="preserve"> را ست کرد. در ماژول اصلی پیاده سازی باس با </w:t>
+      </w:r>
+      <w:r>
+        <w:rPr>
+          <w:sz w:val="28"/>
+          <w:szCs w:val="28"/>
+          <w:lang w:bidi="fa-IR"/>
+        </w:rPr>
+        <w:t>tri-state</w:t>
+      </w:r>
+      <w:r>
+        <w:rPr>
+          <w:rFonts w:hint="cs"/>
+          <w:sz w:val="28"/>
+          <w:szCs w:val="28"/>
+          <w:rtl/>
+          <w:lang w:bidi="fa-IR"/>
+        </w:rPr>
+        <w:t xml:space="preserve"> می‌توان بدین شکل از آن </w:t>
+      </w:r>
+      <w:r>
+        <w:rPr>
+          <w:sz w:val="28"/>
+          <w:szCs w:val="28"/>
+          <w:lang w:bidi="fa-IR"/>
+        </w:rPr>
+        <w:t>instance</w:t>
+      </w:r>
+      <w:r>
+        <w:rPr>
+          <w:rFonts w:hint="cs"/>
+          <w:sz w:val="28"/>
+          <w:szCs w:val="28"/>
+          <w:rtl/>
+          <w:lang w:bidi="fa-IR"/>
+        </w:rPr>
+        <w:t xml:space="preserve"> گرفت:</w:t>
+      </w:r>
+    </w:p>
+    <w:p>
+      <w:pPr>
+        <w:spacing w:line="360" w:lineRule="auto"/>
+        <w:jc w:val="both"/>
+        <w:rPr>
+          <w:sz w:val="28"/>
+          <w:szCs w:val="28"/>
+          <w:lang w:bidi="fa-IR"/>
+        </w:rPr>
+      </w:pPr>
+      <w:r>
+        <w:rPr>
+          <w:sz w:val="28"/>
+          <w:szCs w:val="28"/>
+          <w:lang w:bidi="fa-IR"/>
+        </w:rPr>
+        <w:t>   </w:t>
+      </w:r>
+      <w:proofErr w:type="spellStart"/>
+      <w:r>
+        <w:rPr>
+          <w:sz w:val="28"/>
+          <w:szCs w:val="28"/>
+          <w:lang w:bidi="fa-IR"/>
+        </w:rPr>
+        <w:t>tristate_buf</w:t>
+      </w:r>
+      <w:proofErr w:type="spellEnd"/>
+      <w:r>
+        <w:rPr>
+          <w:sz w:val="28"/>
+          <w:szCs w:val="28"/>
+          <w:lang w:bidi="fa-IR"/>
+        </w:rPr>
+        <w:t xml:space="preserve"> #(.N(N)) ts_buffer1 (.</w:t>
+      </w:r>
+      <w:proofErr w:type="spellStart"/>
+      <w:r>
+        <w:rPr>
+          <w:sz w:val="28"/>
+          <w:szCs w:val="28"/>
+          <w:lang w:bidi="fa-IR"/>
+        </w:rPr>
+        <w:t>data_in</w:t>
+      </w:r>
+      <w:proofErr w:type="spellEnd"/>
+      <w:r>
+        <w:rPr>
+          <w:sz w:val="28"/>
+          <w:szCs w:val="28"/>
+          <w:lang w:bidi="fa-IR"/>
+        </w:rPr>
+        <w:t xml:space="preserve"> (data_in_1), .</w:t>
+      </w:r>
+      <w:proofErr w:type="spellStart"/>
+      <w:r>
+        <w:rPr>
+          <w:sz w:val="28"/>
+          <w:szCs w:val="28"/>
+          <w:lang w:bidi="fa-IR"/>
+        </w:rPr>
+        <w:t>oe</w:t>
+      </w:r>
+      <w:proofErr w:type="spellEnd"/>
+      <w:r>
+        <w:rPr>
+          <w:sz w:val="28"/>
+          <w:szCs w:val="28"/>
+          <w:lang w:bidi="fa-IR"/>
+        </w:rPr>
+        <w:t xml:space="preserve"> (g1), .</w:t>
+      </w:r>
+      <w:proofErr w:type="spellStart"/>
+      <w:r>
+        <w:rPr>
+          <w:sz w:val="28"/>
+          <w:szCs w:val="28"/>
+          <w:lang w:bidi="fa-IR"/>
+        </w:rPr>
+        <w:t>bi_data</w:t>
+      </w:r>
+      <w:proofErr w:type="spellEnd"/>
+      <w:r>
+        <w:rPr>
+          <w:sz w:val="28"/>
+          <w:szCs w:val="28"/>
+          <w:lang w:bidi="fa-IR"/>
+        </w:rPr>
+        <w:t xml:space="preserve"> (</w:t>
+      </w:r>
+      <w:proofErr w:type="spellStart"/>
+      <w:r>
+        <w:rPr>
+          <w:sz w:val="28"/>
+          <w:szCs w:val="28"/>
+          <w:lang w:bidi="fa-IR"/>
+        </w:rPr>
+        <w:t>bi_data</w:t>
+      </w:r>
+      <w:proofErr w:type="spellEnd"/>
+      <w:r>
+        <w:rPr>
+          <w:sz w:val="28"/>
+          <w:szCs w:val="28"/>
+          <w:lang w:bidi="fa-IR"/>
+        </w:rPr>
+        <w:t>));</w:t>
+      </w:r>
+    </w:p>
+    <w:p>
+      <w:pPr>
+        <w:bidi/>
+        <w:spacing w:line="360" w:lineRule="auto"/>
+        <w:jc w:val="both"/>
+        <w:rPr>
+          <w:rFonts w:hint="cs"/>
+          <w:sz w:val="28"/>
+          <w:szCs w:val="28"/>
+          <w:rtl/>
+          <w:lang w:bidi="fa-IR"/>
+        </w:rPr>
+      </w:pPr>
+      <w:r>
+        <w:rPr>
+          <w:rFonts w:hint="cs"/>
+          <w:sz w:val="28"/>
+          <w:szCs w:val="28"/>
+          <w:rtl/>
+          <w:lang w:bidi="fa-IR"/>
+        </w:rPr>
+        <w:t xml:space="preserve">افزون بر این روش می‌توان از </w:t>
+      </w:r>
+      <w:r>
+        <w:rPr>
+          <w:sz w:val="28"/>
+          <w:szCs w:val="28"/>
+          <w:lang w:bidi="fa-IR"/>
+        </w:rPr>
+        <w:t>tri-state</w:t>
+      </w:r>
+      <w:r>
+        <w:rPr>
+          <w:rFonts w:hint="cs"/>
+          <w:sz w:val="28"/>
+          <w:szCs w:val="28"/>
+          <w:rtl/>
+          <w:lang w:bidi="fa-IR"/>
+        </w:rPr>
+        <w:t xml:space="preserve"> آماده وریلاگ استفاده کرد. </w:t>
+      </w:r>
+    </w:p>
+    <w:p>
+      <w:pPr>
+        <w:bidi/>
+        <w:spacing w:line="360" w:lineRule="auto"/>
+        <w:jc w:val="both"/>
+        <w:rPr>
+          <w:rFonts w:hint="cs"/>
+          <w:sz w:val="28"/>
+          <w:szCs w:val="28"/>
+          <w:rtl/>
+          <w:lang w:bidi="fa-IR"/>
+        </w:rPr>
+      </w:pPr>
+    </w:p>
+    <w:p>
+      <w:pPr>
+        <w:spacing w:line="360" w:lineRule="auto"/>
+        <w:jc w:val="both"/>
+        <w:rPr>
+          <w:rFonts w:hint="cs"/>
+          <w:sz w:val="28"/>
+          <w:szCs w:val="28"/>
+          <w:rtl/>
+          <w:lang w:bidi="fa-IR"/>
+        </w:rPr>
+      </w:pPr>
     </w:p>
     <w:sectPr>
       <w:pgSz w:w="12240" w:h="15840"/>
@@ -2352,7 +3271,6 @@
   <w:style w:type="character" w:default="1" w:styleId="DefaultParagraphFont">
     <w:name w:val="Default Paragraph Font"/>
     <w:uiPriority w:val="1"/>
-    <w:semiHidden/>
     <w:unhideWhenUsed/>
   </w:style>
   <w:style w:type="table" w:default="1" w:styleId="TableNormal">

</xml_diff>